<commit_message>
Chapter 24: uploading, fixing and publishing
</commit_message>
<xml_diff>
--- a/story-hth/Chapter 24.docx
+++ b/story-hth/Chapter 24.docx
@@ -184,7 +184,27 @@
           <w:szCs w:val="22"/>
           <w:lang w:val="en-US"/>
         </w:rPr>
-        <w:t>"If you don't feel well you'd really better head home and get some rest, girl" - Jihyun asked in a gentle voice, trying to play down Gayoon's excessive reaction - "Do you want us to walk you home?"</w:t>
+        <w:t xml:space="preserve">"If you don't feel well you'd really better head home and get some rest, girl" - Jihyun </w:t>
+      </w:r>
+      <w:r>
+        <w:rPr>
+          <w:rFonts w:ascii="Arial" w:hAnsi="Arial" w:cs="Arial"/>
+          <w:color w:val="000000" w:themeColor="text1"/>
+          <w:sz w:val="22"/>
+          <w:szCs w:val="22"/>
+          <w:lang w:val="en-US"/>
+        </w:rPr>
+        <w:t>said</w:t>
+      </w:r>
+      <w:r>
+        <w:rPr>
+          <w:rFonts w:ascii="Arial" w:hAnsi="Arial" w:cs="Arial"/>
+          <w:color w:val="000000" w:themeColor="text1"/>
+          <w:sz w:val="22"/>
+          <w:szCs w:val="22"/>
+          <w:lang w:val="en-US"/>
+        </w:rPr>
+        <w:t xml:space="preserve"> in a gentle voice, trying to play down Gayoon's excessive reaction - "Do you want us to walk you home?"</w:t>
       </w:r>
     </w:p>
     <w:p>
@@ -535,6 +555,16 @@
           <w:lang w:val="en-US"/>
         </w:rPr>
         <w:t>a</w:t>
+      </w:r>
+      <w:r>
+        <w:rPr>
+          <w:rFonts w:ascii="Arial" w:hAnsi="Arial" w:cs="Arial"/>
+          <w:color w:val="000000" w:themeColor="text1"/>
+          <w:sz w:val="22"/>
+          <w:szCs w:val="22"/>
+          <w:lang w:val="en-US"/>
+        </w:rPr>
+        <w:t>nd</w:t>
       </w:r>
       <w:r>
         <w:rPr>

</xml_diff>